<commit_message>
Update Functioneel ontwerp V1.0 .docx
</commit_message>
<xml_diff>
--- a/documenten/Dion/Functioneel ontwerp V1.0 .docx
+++ b/documenten/Dion/Functioneel ontwerp V1.0 .docx
@@ -680,8 +680,6 @@
           <w:sz w:val="18"/>
         </w:rPr>
       </w:pPr>
-      <w:bookmarkStart w:id="0" w:name="_GoBack"/>
-      <w:bookmarkEnd w:id="0"/>
     </w:p>
     <w:p>
       <w:pPr>
@@ -709,7 +707,7 @@
           <w:szCs w:val="40"/>
         </w:rPr>
       </w:pPr>
-      <w:bookmarkStart w:id="1" w:name="_Toc3380100"/>
+      <w:bookmarkStart w:id="0" w:name="_Toc3380100"/>
       <w:r>
         <w:rPr>
           <w:rFonts w:eastAsia="Cambria"/>
@@ -718,7 +716,7 @@
         </w:rPr>
         <w:t>Inhoud</w:t>
       </w:r>
-      <w:bookmarkEnd w:id="1"/>
+      <w:bookmarkEnd w:id="0"/>
       <w:r>
         <w:rPr>
           <w:rFonts w:eastAsia="Cambria"/>
@@ -1076,7 +1074,7 @@
           <w:szCs w:val="40"/>
         </w:rPr>
       </w:pPr>
-      <w:bookmarkStart w:id="2" w:name="_Toc3380101"/>
+      <w:bookmarkStart w:id="1" w:name="_Toc3380101"/>
       <w:r>
         <w:rPr>
           <w:sz w:val="40"/>
@@ -1092,13 +1090,13 @@
         </w:rPr>
         <w:t>Functionaliteiten</w:t>
       </w:r>
-      <w:bookmarkEnd w:id="2"/>
+      <w:bookmarkEnd w:id="1"/>
     </w:p>
     <w:p>
       <w:pPr>
         <w:pStyle w:val="Heading3"/>
       </w:pPr>
-      <w:bookmarkStart w:id="3" w:name="_Toc3380102"/>
+      <w:bookmarkStart w:id="2" w:name="_Toc3380102"/>
       <w:r>
         <w:t xml:space="preserve">1.1 </w:t>
       </w:r>
@@ -1110,7 +1108,7 @@
       <w:r>
         <w:t xml:space="preserve"> diagram</w:t>
       </w:r>
-      <w:bookmarkEnd w:id="3"/>
+      <w:bookmarkEnd w:id="2"/>
       <w:r>
         <w:t xml:space="preserve"> </w:t>
       </w:r>
@@ -1268,7 +1266,7 @@
       <w:pPr>
         <w:pStyle w:val="Heading3"/>
       </w:pPr>
-      <w:bookmarkStart w:id="4" w:name="_Toc3380103"/>
+      <w:bookmarkStart w:id="3" w:name="_Toc3380103"/>
       <w:r>
         <w:t xml:space="preserve">1.2 </w:t>
       </w:r>
@@ -1280,7 +1278,7 @@
       <w:r>
         <w:t xml:space="preserve"> Case Beschrijving</w:t>
       </w:r>
-      <w:bookmarkEnd w:id="4"/>
+      <w:bookmarkEnd w:id="3"/>
     </w:p>
     <w:tbl>
       <w:tblPr>
@@ -1477,7 +1475,12 @@
             </w:r>
             <w:proofErr w:type="spellStart"/>
             <w:r>
-              <w:t>cronestyn</w:t>
+              <w:t>cronest</w:t>
+            </w:r>
+            <w:bookmarkStart w:id="4" w:name="_GoBack"/>
+            <w:bookmarkEnd w:id="4"/>
+            <w:r>
+              <w:t>yn</w:t>
             </w:r>
             <w:proofErr w:type="spellEnd"/>
             <w:r>
@@ -1607,11 +1610,9 @@
             <w:r>
               <w:t xml:space="preserve">Hierna staat de Bezoeker </w:t>
             </w:r>
-            <w:proofErr w:type="spellStart"/>
-            <w:r>
-              <w:t>aangemled</w:t>
-            </w:r>
-            <w:proofErr w:type="spellEnd"/>
+            <w:r>
+              <w:t>aangemeld</w:t>
+            </w:r>
             <w:r>
               <w:t xml:space="preserve"> als vrijwilliger en kan hij vrijwilligers werk doen voor het park </w:t>
             </w:r>
@@ -4886,6 +4887,7 @@
     <w:lsdException w:name="HTML Sample" w:semiHidden="1" w:unhideWhenUsed="1"/>
     <w:lsdException w:name="HTML Typewriter" w:semiHidden="1" w:unhideWhenUsed="1"/>
     <w:lsdException w:name="HTML Variable" w:semiHidden="1" w:unhideWhenUsed="1"/>
+    <w:lsdException w:name="Normal Table" w:semiHidden="1" w:unhideWhenUsed="1"/>
     <w:lsdException w:name="annotation subject" w:semiHidden="1" w:unhideWhenUsed="1"/>
     <w:lsdException w:name="No List" w:semiHidden="1" w:unhideWhenUsed="1"/>
     <w:lsdException w:name="Outline List 1" w:semiHidden="1" w:unhideWhenUsed="1"/>
@@ -4932,8 +4934,10 @@
     <w:lsdException w:name="Table Subtle 2" w:semiHidden="1" w:unhideWhenUsed="1"/>
     <w:lsdException w:name="Table Web 1" w:semiHidden="1" w:unhideWhenUsed="1"/>
     <w:lsdException w:name="Table Web 2" w:semiHidden="1" w:unhideWhenUsed="1"/>
+    <w:lsdException w:name="Table Web 3" w:semiHidden="1" w:unhideWhenUsed="1"/>
     <w:lsdException w:name="Balloon Text" w:semiHidden="1" w:unhideWhenUsed="1"/>
     <w:lsdException w:name="Table Grid" w:uiPriority="39"/>
+    <w:lsdException w:name="Table Theme" w:semiHidden="1" w:unhideWhenUsed="1"/>
     <w:lsdException w:name="Placeholder Text" w:semiHidden="1"/>
     <w:lsdException w:name="No Spacing" w:uiPriority="1" w:qFormat="1"/>
     <w:lsdException w:name="Light Shading" w:uiPriority="60"/>
@@ -6106,7 +6110,7 @@
 </file>
 
 <file path=customXml/itemProps1.xml><?xml version="1.0" encoding="utf-8"?>
-<ds:datastoreItem xmlns:ds="http://schemas.openxmlformats.org/officeDocument/2006/customXml" ds:itemID="{C3B46D59-33DE-964D-BF0D-54182F5702E6}">
+<ds:datastoreItem xmlns:ds="http://schemas.openxmlformats.org/officeDocument/2006/customXml" ds:itemID="{8ED62E6C-9520-9646-AC45-B0B5993E705A}">
   <ds:schemaRefs>
     <ds:schemaRef ds:uri="http://schemas.openxmlformats.org/officeDocument/2006/bibliography"/>
   </ds:schemaRefs>

</xml_diff>